<commit_message>
Spawn all pieces when starting
</commit_message>
<xml_diff>
--- a/Game Design Document.docx
+++ b/Game Design Document.docx
@@ -81,7 +81,7 @@
     </w:p>
     <w:p>
       <w:pPr>
-        <w:pStyle w:val="ContentsHeading"/>
+        <w:pStyle w:val="TOAHeading"/>
         <w:rPr/>
       </w:pPr>
       <w:r>
@@ -121,7 +121,7 @@
       <w:pPr>
         <w:pStyle w:val="Contents2"/>
         <w:tabs>
-          <w:tab w:val="right" w:pos="9689" w:leader="dot"/>
+          <w:tab w:val="right" w:pos="9972" w:leader="dot"/>
         </w:tabs>
         <w:rPr/>
       </w:pPr>
@@ -140,7 +140,7 @@
       <w:pPr>
         <w:pStyle w:val="Contents2"/>
         <w:tabs>
-          <w:tab w:val="right" w:pos="9689" w:leader="dot"/>
+          <w:tab w:val="right" w:pos="9972" w:leader="dot"/>
         </w:tabs>
         <w:rPr/>
       </w:pPr>
@@ -159,7 +159,7 @@
       <w:pPr>
         <w:pStyle w:val="Contents2"/>
         <w:tabs>
-          <w:tab w:val="right" w:pos="9689" w:leader="dot"/>
+          <w:tab w:val="right" w:pos="9972" w:leader="dot"/>
         </w:tabs>
         <w:rPr/>
       </w:pPr>
@@ -178,7 +178,7 @@
       <w:pPr>
         <w:pStyle w:val="Contents2"/>
         <w:tabs>
-          <w:tab w:val="right" w:pos="9689" w:leader="dot"/>
+          <w:tab w:val="right" w:pos="9972" w:leader="dot"/>
         </w:tabs>
         <w:rPr/>
       </w:pPr>
@@ -197,7 +197,7 @@
       <w:pPr>
         <w:pStyle w:val="Contents2"/>
         <w:tabs>
-          <w:tab w:val="right" w:pos="9689" w:leader="dot"/>
+          <w:tab w:val="right" w:pos="9972" w:leader="dot"/>
         </w:tabs>
         <w:rPr/>
       </w:pPr>
@@ -235,7 +235,7 @@
       <w:pPr>
         <w:pStyle w:val="Contents2"/>
         <w:tabs>
-          <w:tab w:val="right" w:pos="9689" w:leader="dot"/>
+          <w:tab w:val="right" w:pos="9972" w:leader="dot"/>
         </w:tabs>
         <w:rPr/>
       </w:pPr>
@@ -254,7 +254,7 @@
       <w:pPr>
         <w:pStyle w:val="Contents3"/>
         <w:tabs>
-          <w:tab w:val="right" w:pos="9406" w:leader="dot"/>
+          <w:tab w:val="right" w:pos="9972" w:leader="dot"/>
         </w:tabs>
         <w:rPr/>
       </w:pPr>
@@ -293,12 +293,11 @@
         <w:pStyle w:val="Heading1"/>
         <w:numPr>
           <w:ilvl w:val="0"/>
-          <w:numId w:val="1"/>
+          <w:numId w:val="2"/>
         </w:numPr>
         <w:rPr/>
       </w:pPr>
       <w:bookmarkStart w:id="0" w:name="__RefHeading___Toc221_1156780204"/>
-      <w:bookmarkStart w:id="1" w:name="__DdeLink__567_1156780204"/>
       <w:bookmarkEnd w:id="0"/>
       <w:r>
         <w:rPr/>
@@ -312,11 +311,7 @@
       </w:pPr>
       <w:r>
         <w:rPr/>
-        <w:t>R</w:t>
-      </w:r>
-      <w:r>
-        <w:rPr/>
-        <w:t>eal Time Chess delivers the strategy of chess without the waiting. It adds a real-time action element to the classic strategy game.</w:t>
+        <w:t>Real Time Chess delivers the strategy of chess without the waiting. It adds a real-time action element to the classic strategy game.</w:t>
       </w:r>
     </w:p>
     <w:p>
@@ -324,12 +319,12 @@
         <w:pStyle w:val="Heading2"/>
         <w:numPr>
           <w:ilvl w:val="1"/>
-          <w:numId w:val="1"/>
+          <w:numId w:val="2"/>
         </w:numPr>
         <w:rPr/>
       </w:pPr>
-      <w:bookmarkStart w:id="2" w:name="__RefHeading___Toc539_1156780204"/>
-      <w:bookmarkEnd w:id="2"/>
+      <w:bookmarkStart w:id="1" w:name="__RefHeading___Toc539_1156780204"/>
+      <w:bookmarkEnd w:id="1"/>
       <w:r>
         <w:rPr/>
         <w:t>1.1  Game Concept</w:t>
@@ -351,13 +346,13 @@
         <w:pStyle w:val="Heading2"/>
         <w:numPr>
           <w:ilvl w:val="1"/>
-          <w:numId w:val="1"/>
+          <w:numId w:val="2"/>
         </w:numPr>
         <w:ind w:left="0" w:right="0" w:hanging="0"/>
         <w:rPr/>
       </w:pPr>
-      <w:bookmarkStart w:id="3" w:name="__RefHeading___Toc546_1156780204"/>
-      <w:bookmarkEnd w:id="3"/>
+      <w:bookmarkStart w:id="2" w:name="__RefHeading___Toc546_1156780204"/>
+      <w:bookmarkEnd w:id="2"/>
       <w:r>
         <w:rPr/>
         <w:t>1.2  Genre</w:t>
@@ -378,13 +373,13 @@
         <w:pStyle w:val="Heading2"/>
         <w:numPr>
           <w:ilvl w:val="1"/>
-          <w:numId w:val="1"/>
+          <w:numId w:val="2"/>
         </w:numPr>
         <w:ind w:left="0" w:right="0" w:hanging="0"/>
         <w:rPr/>
       </w:pPr>
-      <w:bookmarkStart w:id="4" w:name="__RefHeading___Toc548_1156780204"/>
-      <w:bookmarkEnd w:id="4"/>
+      <w:bookmarkStart w:id="3" w:name="__RefHeading___Toc548_1156780204"/>
+      <w:bookmarkEnd w:id="3"/>
       <w:r>
         <w:rPr/>
         <w:t>1.3  Target Audience</w:t>
@@ -405,13 +400,13 @@
         <w:pStyle w:val="Heading2"/>
         <w:numPr>
           <w:ilvl w:val="1"/>
-          <w:numId w:val="1"/>
+          <w:numId w:val="2"/>
         </w:numPr>
         <w:ind w:left="0" w:right="0" w:hanging="0"/>
         <w:rPr/>
       </w:pPr>
-      <w:bookmarkStart w:id="5" w:name="__RefHeading___Toc550_1156780204"/>
-      <w:bookmarkEnd w:id="5"/>
+      <w:bookmarkStart w:id="4" w:name="__RefHeading___Toc550_1156780204"/>
+      <w:bookmarkEnd w:id="4"/>
       <w:r>
         <w:rPr/>
         <w:t>1.4  Game Flow Summary</w:t>
@@ -432,13 +427,13 @@
         <w:pStyle w:val="Heading2"/>
         <w:numPr>
           <w:ilvl w:val="1"/>
-          <w:numId w:val="1"/>
+          <w:numId w:val="2"/>
         </w:numPr>
         <w:ind w:left="0" w:right="0" w:hanging="0"/>
         <w:rPr/>
       </w:pPr>
-      <w:bookmarkStart w:id="6" w:name="__RefHeading___Toc552_1156780204"/>
-      <w:bookmarkEnd w:id="6"/>
+      <w:bookmarkStart w:id="5" w:name="__RefHeading___Toc552_1156780204"/>
+      <w:bookmarkEnd w:id="5"/>
       <w:r>
         <w:rPr/>
         <w:t>1.5  Look and Feel</w:t>
@@ -459,12 +454,12 @@
         <w:pStyle w:val="Heading1"/>
         <w:numPr>
           <w:ilvl w:val="0"/>
-          <w:numId w:val="1"/>
+          <w:numId w:val="2"/>
         </w:numPr>
         <w:rPr/>
       </w:pPr>
-      <w:bookmarkStart w:id="7" w:name="__RefHeading___Toc554_1156780204"/>
-      <w:bookmarkEnd w:id="7"/>
+      <w:bookmarkStart w:id="6" w:name="__RefHeading___Toc554_1156780204"/>
+      <w:bookmarkEnd w:id="6"/>
       <w:r>
         <w:rPr/>
         <w:t>2.0  Gameplay and Mechanics</w:t>
@@ -475,13 +470,13 @@
         <w:pStyle w:val="Heading2"/>
         <w:numPr>
           <w:ilvl w:val="1"/>
-          <w:numId w:val="1"/>
+          <w:numId w:val="2"/>
         </w:numPr>
         <w:ind w:left="0" w:right="0" w:hanging="0"/>
         <w:rPr/>
       </w:pPr>
-      <w:bookmarkStart w:id="8" w:name="__RefHeading___Toc556_1156780204"/>
-      <w:bookmarkEnd w:id="8"/>
+      <w:bookmarkStart w:id="7" w:name="__RefHeading___Toc556_1156780204"/>
+      <w:bookmarkEnd w:id="7"/>
       <w:r>
         <w:rPr/>
         <w:t>2.1  Gameplay</w:t>
@@ -492,13 +487,13 @@
         <w:pStyle w:val="Heading3"/>
         <w:numPr>
           <w:ilvl w:val="2"/>
-          <w:numId w:val="1"/>
+          <w:numId w:val="2"/>
         </w:numPr>
         <w:rPr/>
       </w:pPr>
+      <w:bookmarkStart w:id="8" w:name="__RefHeading___Toc558_1156780204"/>
       <w:bookmarkStart w:id="9" w:name="__DdeLink__567_1156780204"/>
-      <w:bookmarkStart w:id="10" w:name="__RefHeading___Toc558_1156780204"/>
-      <w:bookmarkEnd w:id="10"/>
+      <w:bookmarkEnd w:id="8"/>
       <w:bookmarkEnd w:id="9"/>
       <w:r>
         <w:rPr/>
@@ -525,6 +520,7 @@
       <w:formProt w:val="false"/>
       <w:titlePg/>
       <w:textDirection w:val="lrTb"/>
+      <w:docGrid w:type="default" w:linePitch="240" w:charSpace="4294961151"/>
     </w:sectPr>
   </w:body>
 </w:document>
@@ -536,18 +532,10 @@
     <w:pPr>
       <w:pStyle w:val="Header"/>
       <w:jc w:val="right"/>
-      <w:rPr>
-        <w:rFonts w:ascii="Calibri" w:hAnsi="Calibri"/>
-        <w:sz w:val="20"/>
-        <w:szCs w:val="20"/>
-      </w:rPr>
+      <w:rPr/>
     </w:pPr>
     <w:r>
-      <w:rPr>
-        <w:rFonts w:ascii="Calibri" w:hAnsi="Calibri"/>
-        <w:sz w:val="20"/>
-        <w:szCs w:val="20"/>
-      </w:rPr>
+      <w:rPr/>
       <w:fldChar w:fldCharType="begin"/>
     </w:r>
     <w:r>
@@ -557,7 +545,7 @@
       <w:fldChar w:fldCharType="separate"/>
     </w:r>
     <w:r>
-      <w:t>2</w:t>
+      <w:t>3</w:t>
     </w:r>
     <w:r>
       <w:fldChar w:fldCharType="end"/>
@@ -683,8 +671,103 @@
       </w:pPr>
     </w:lvl>
   </w:abstractNum>
+  <w:abstractNum w:abstractNumId="2">
+    <w:lvl w:ilvl="0">
+      <w:start w:val="1"/>
+      <w:numFmt w:val="none"/>
+      <w:suff w:val="nothing"/>
+      <w:lvlText w:val=""/>
+      <w:lvlJc w:val="left"/>
+      <w:pPr>
+        <w:ind w:left="0" w:hanging="0"/>
+      </w:pPr>
+    </w:lvl>
+    <w:lvl w:ilvl="1">
+      <w:start w:val="1"/>
+      <w:numFmt w:val="none"/>
+      <w:suff w:val="nothing"/>
+      <w:lvlText w:val=""/>
+      <w:lvlJc w:val="left"/>
+      <w:pPr>
+        <w:ind w:left="0" w:hanging="0"/>
+      </w:pPr>
+    </w:lvl>
+    <w:lvl w:ilvl="2">
+      <w:start w:val="1"/>
+      <w:numFmt w:val="none"/>
+      <w:suff w:val="nothing"/>
+      <w:lvlText w:val=""/>
+      <w:lvlJc w:val="left"/>
+      <w:pPr>
+        <w:ind w:left="0" w:hanging="0"/>
+      </w:pPr>
+    </w:lvl>
+    <w:lvl w:ilvl="3">
+      <w:start w:val="1"/>
+      <w:numFmt w:val="none"/>
+      <w:suff w:val="nothing"/>
+      <w:lvlText w:val=""/>
+      <w:lvlJc w:val="left"/>
+      <w:pPr>
+        <w:ind w:left="0" w:hanging="0"/>
+      </w:pPr>
+    </w:lvl>
+    <w:lvl w:ilvl="4">
+      <w:start w:val="1"/>
+      <w:numFmt w:val="none"/>
+      <w:suff w:val="nothing"/>
+      <w:lvlText w:val=""/>
+      <w:lvlJc w:val="left"/>
+      <w:pPr>
+        <w:ind w:left="0" w:hanging="0"/>
+      </w:pPr>
+    </w:lvl>
+    <w:lvl w:ilvl="5">
+      <w:start w:val="1"/>
+      <w:numFmt w:val="none"/>
+      <w:suff w:val="nothing"/>
+      <w:lvlText w:val=""/>
+      <w:lvlJc w:val="left"/>
+      <w:pPr>
+        <w:ind w:left="0" w:hanging="0"/>
+      </w:pPr>
+    </w:lvl>
+    <w:lvl w:ilvl="6">
+      <w:start w:val="1"/>
+      <w:numFmt w:val="none"/>
+      <w:suff w:val="nothing"/>
+      <w:lvlText w:val=""/>
+      <w:lvlJc w:val="left"/>
+      <w:pPr>
+        <w:ind w:left="0" w:hanging="0"/>
+      </w:pPr>
+    </w:lvl>
+    <w:lvl w:ilvl="7">
+      <w:start w:val="1"/>
+      <w:numFmt w:val="none"/>
+      <w:suff w:val="nothing"/>
+      <w:lvlText w:val=""/>
+      <w:lvlJc w:val="left"/>
+      <w:pPr>
+        <w:ind w:left="0" w:hanging="0"/>
+      </w:pPr>
+    </w:lvl>
+    <w:lvl w:ilvl="8">
+      <w:start w:val="1"/>
+      <w:numFmt w:val="none"/>
+      <w:suff w:val="nothing"/>
+      <w:lvlText w:val=""/>
+      <w:lvlJc w:val="left"/>
+      <w:pPr>
+        <w:ind w:left="0" w:hanging="0"/>
+      </w:pPr>
+    </w:lvl>
+  </w:abstractNum>
   <w:num w:numId="1">
     <w:abstractNumId w:val="1"/>
+  </w:num>
+  <w:num w:numId="2">
+    <w:abstractNumId w:val="2"/>
   </w:num>
 </w:numbering>
 </file>
@@ -695,15 +778,12 @@
     <w:rPrDefault>
       <w:rPr>
         <w:rFonts w:ascii="Liberation Serif" w:hAnsi="Liberation Serif" w:eastAsia="SimSun" w:cs="Arial"/>
-        <w:sz w:val="24"/>
         <w:szCs w:val="24"/>
         <w:lang w:val="en-CA" w:eastAsia="zh-CN" w:bidi="hi-IN"/>
       </w:rPr>
     </w:rPrDefault>
     <w:pPrDefault>
-      <w:pPr>
-        <w:widowControl/>
-      </w:pPr>
+      <w:pPr/>
     </w:pPrDefault>
   </w:docDefaults>
   <w:style w:type="paragraph" w:styleId="Normal">
@@ -711,10 +791,12 @@
     <w:qFormat/>
     <w:pPr>
       <w:widowControl/>
+      <w:bidi w:val="0"/>
+      <w:jc w:val="left"/>
     </w:pPr>
     <w:rPr>
       <w:rFonts w:ascii="Liberation Serif" w:hAnsi="Liberation Serif" w:eastAsia="SimSun" w:cs="Arial"/>
-      <w:color w:val="auto"/>
+      <w:color w:val="00000A"/>
       <w:sz w:val="24"/>
       <w:szCs w:val="24"/>
       <w:lang w:val="en-CA" w:eastAsia="zh-CN" w:bidi="hi-IN"/>
@@ -723,7 +805,6 @@
   <w:style w:type="paragraph" w:styleId="Heading1">
     <w:name w:val="Heading 1"/>
     <w:basedOn w:val="Heading"/>
-    <w:next w:val="TextBody"/>
     <w:qFormat/>
     <w:pPr>
       <w:numPr>
@@ -732,6 +813,7 @@
       </w:numPr>
       <w:bidi w:val="0"/>
       <w:spacing w:before="240" w:after="120"/>
+      <w:jc w:val="left"/>
       <w:outlineLvl w:val="0"/>
       <w:outlineLvl w:val="0"/>
     </w:pPr>
@@ -746,7 +828,6 @@
   <w:style w:type="paragraph" w:styleId="Heading2">
     <w:name w:val="Heading 2"/>
     <w:basedOn w:val="Heading"/>
-    <w:next w:val="TextBody"/>
     <w:qFormat/>
     <w:pPr>
       <w:numPr>
@@ -756,6 +837,7 @@
       <w:bidi w:val="0"/>
       <w:spacing w:before="283" w:after="57"/>
       <w:ind w:left="0" w:right="0" w:hanging="0"/>
+      <w:jc w:val="left"/>
       <w:outlineLvl w:val="1"/>
       <w:outlineLvl w:val="1"/>
     </w:pPr>
@@ -771,7 +853,6 @@
   <w:style w:type="paragraph" w:styleId="Heading3">
     <w:name w:val="Heading 3"/>
     <w:basedOn w:val="Heading"/>
-    <w:next w:val="TextBody"/>
     <w:qFormat/>
     <w:pPr>
       <w:numPr>
@@ -780,6 +861,7 @@
       </w:numPr>
       <w:bidi w:val="0"/>
       <w:spacing w:before="140" w:after="120"/>
+      <w:jc w:val="left"/>
       <w:outlineLvl w:val="2"/>
       <w:outlineLvl w:val="2"/>
     </w:pPr>
@@ -792,7 +874,6 @@
   <w:style w:type="paragraph" w:styleId="Heading4">
     <w:name w:val="Heading 4"/>
     <w:basedOn w:val="Heading"/>
-    <w:next w:val="TextBody"/>
     <w:qFormat/>
     <w:pPr>
       <w:numPr>
@@ -846,6 +927,7 @@
     <w:pPr>
       <w:bidi w:val="0"/>
       <w:spacing w:lineRule="auto" w:line="288" w:before="0" w:after="0"/>
+      <w:jc w:val="left"/>
     </w:pPr>
     <w:rPr>
       <w:rFonts w:ascii="Calibri" w:hAnsi="Calibri"/>
@@ -887,13 +969,15 @@
       <w:rFonts w:cs="Arial"/>
     </w:rPr>
   </w:style>
-  <w:style w:type="paragraph" w:styleId="ContentsHeading">
+  <w:style w:type="paragraph" w:styleId="TOAHeading">
     <w:name w:val="TOA Heading"/>
     <w:basedOn w:val="Heading"/>
+    <w:qFormat/>
     <w:pPr>
       <w:suppressLineNumbers/>
       <w:bidi w:val="0"/>
       <w:ind w:left="0" w:hanging="0"/>
+      <w:jc w:val="left"/>
     </w:pPr>
     <w:rPr>
       <w:rFonts w:ascii="Calibri" w:hAnsi="Calibri"/>
@@ -912,6 +996,7 @@
       </w:tabs>
       <w:bidi w:val="0"/>
       <w:ind w:left="0" w:hanging="0"/>
+      <w:jc w:val="left"/>
     </w:pPr>
     <w:rPr>
       <w:rFonts w:ascii="Calibri" w:hAnsi="Calibri"/>
@@ -927,6 +1012,7 @@
       </w:tabs>
       <w:bidi w:val="0"/>
       <w:ind w:left="283" w:hanging="0"/>
+      <w:jc w:val="left"/>
     </w:pPr>
     <w:rPr>
       <w:rFonts w:ascii="Calibri" w:hAnsi="Calibri"/>
@@ -954,6 +1040,7 @@
       </w:tabs>
       <w:bidi w:val="0"/>
       <w:ind w:left="566" w:hanging="0"/>
+      <w:jc w:val="left"/>
     </w:pPr>
     <w:rPr>
       <w:rFonts w:ascii="Calibri" w:hAnsi="Calibri"/>

</xml_diff>